<commit_message>
[add] for Oracle SQL
</commit_message>
<xml_diff>
--- a/documents/common/pandoc_styles/スタイル.docx
+++ b/documents/common/pandoc_styles/スタイル.docx
@@ -46,8 +46,6 @@
         </w:rPr>
         <w:t>日付</w:t>
       </w:r>
-      <w:bookmarkStart w:id="0" w:name="_GoBack"/>
-      <w:bookmarkEnd w:id="0"/>
     </w:p>
     <w:sdt>
       <w:sdtPr>
@@ -840,7 +838,6 @@
         <w:p>
           <w:pPr>
             <w:rPr>
-              <w:rFonts w:hint="eastAsia"/>
               <w:lang w:val="ja-JP" w:eastAsia="ja-JP"/>
             </w:rPr>
           </w:pPr>
@@ -858,7 +855,6 @@
     <w:p>
       <w:pPr>
         <w:rPr>
-          <w:rFonts w:hint="eastAsia"/>
           <w:lang w:val="ja-JP" w:eastAsia="ja-JP"/>
         </w:rPr>
       </w:pPr>
@@ -866,7 +862,6 @@
     <w:p>
       <w:pPr>
         <w:rPr>
-          <w:rFonts w:hint="eastAsia"/>
           <w:lang w:eastAsia="ja-JP"/>
         </w:rPr>
       </w:pPr>
@@ -885,7 +880,7 @@
           <w:lang w:eastAsia="ja-JP"/>
         </w:rPr>
       </w:pPr>
-      <w:bookmarkStart w:id="1" w:name="_Toc458446766"/>
+      <w:bookmarkStart w:id="0" w:name="_Toc458446766"/>
       <w:r>
         <w:rPr>
           <w:rFonts w:hint="eastAsia"/>
@@ -893,6 +888,23 @@
         </w:rPr>
         <w:lastRenderedPageBreak/>
         <w:t>見出し１</w:t>
+      </w:r>
+      <w:bookmarkEnd w:id="0"/>
+    </w:p>
+    <w:p>
+      <w:pPr>
+        <w:pStyle w:val="2"/>
+        <w:rPr>
+          <w:lang w:eastAsia="ja-JP"/>
+        </w:rPr>
+      </w:pPr>
+      <w:bookmarkStart w:id="1" w:name="_Toc458446767"/>
+      <w:r>
+        <w:rPr>
+          <w:rFonts w:hint="eastAsia"/>
+          <w:lang w:eastAsia="ja-JP"/>
+        </w:rPr>
+        <w:t>見出し２</w:t>
       </w:r>
       <w:bookmarkEnd w:id="1"/>
     </w:p>
@@ -903,7 +915,7 @@
           <w:lang w:eastAsia="ja-JP"/>
         </w:rPr>
       </w:pPr>
-      <w:bookmarkStart w:id="2" w:name="_Toc458446767"/>
+      <w:bookmarkStart w:id="2" w:name="_Toc458446768"/>
       <w:r>
         <w:rPr>
           <w:rFonts w:hint="eastAsia"/>
@@ -915,91 +927,91 @@
     </w:p>
     <w:p>
       <w:pPr>
-        <w:pStyle w:val="2"/>
+        <w:pStyle w:val="3"/>
         <w:rPr>
           <w:lang w:eastAsia="ja-JP"/>
         </w:rPr>
       </w:pPr>
-      <w:bookmarkStart w:id="3" w:name="_Toc458446768"/>
+      <w:bookmarkStart w:id="3" w:name="_Toc458446769"/>
       <w:r>
         <w:rPr>
           <w:rFonts w:hint="eastAsia"/>
           <w:lang w:eastAsia="ja-JP"/>
         </w:rPr>
-        <w:t>見出し２</w:t>
+        <w:t>見出し３</w:t>
       </w:r>
       <w:bookmarkEnd w:id="3"/>
     </w:p>
     <w:p>
       <w:pPr>
-        <w:pStyle w:val="3"/>
+        <w:pStyle w:val="4"/>
         <w:rPr>
           <w:lang w:eastAsia="ja-JP"/>
         </w:rPr>
       </w:pPr>
-      <w:bookmarkStart w:id="4" w:name="_Toc458446769"/>
       <w:r>
         <w:rPr>
           <w:rFonts w:hint="eastAsia"/>
           <w:lang w:eastAsia="ja-JP"/>
         </w:rPr>
-        <w:t>見出し３</w:t>
+        <w:t>見出し４</w:t>
+      </w:r>
+    </w:p>
+    <w:p>
+      <w:pPr>
+        <w:pStyle w:val="5"/>
+        <w:rPr>
+          <w:lang w:eastAsia="ja-JP"/>
+        </w:rPr>
+      </w:pPr>
+      <w:r>
+        <w:rPr>
+          <w:rFonts w:hint="eastAsia"/>
+          <w:lang w:eastAsia="ja-JP"/>
+        </w:rPr>
+        <w:t>見出し５</w:t>
+      </w:r>
+    </w:p>
+    <w:p>
+      <w:pPr>
+        <w:pStyle w:val="a0"/>
+        <w:rPr>
+          <w:lang w:eastAsia="ja-JP"/>
+        </w:rPr>
+      </w:pPr>
+    </w:p>
+    <w:p>
+      <w:pPr>
+        <w:pStyle w:val="1"/>
+        <w:rPr>
+          <w:lang w:eastAsia="ja-JP"/>
+        </w:rPr>
+      </w:pPr>
+      <w:bookmarkStart w:id="4" w:name="_Toc458446770"/>
+      <w:r>
+        <w:rPr>
+          <w:rFonts w:hint="eastAsia"/>
+          <w:lang w:eastAsia="ja-JP"/>
+        </w:rPr>
+        <w:lastRenderedPageBreak/>
+        <w:t>見出し１</w:t>
       </w:r>
       <w:bookmarkEnd w:id="4"/>
     </w:p>
     <w:p>
       <w:pPr>
-        <w:pStyle w:val="4"/>
+        <w:pStyle w:val="2"/>
         <w:rPr>
           <w:lang w:eastAsia="ja-JP"/>
         </w:rPr>
       </w:pPr>
+      <w:bookmarkStart w:id="5" w:name="_Toc458446771"/>
       <w:r>
         <w:rPr>
           <w:rFonts w:hint="eastAsia"/>
           <w:lang w:eastAsia="ja-JP"/>
         </w:rPr>
-        <w:t>見出し４</w:t>
-      </w:r>
-    </w:p>
-    <w:p>
-      <w:pPr>
-        <w:pStyle w:val="5"/>
-        <w:rPr>
-          <w:lang w:eastAsia="ja-JP"/>
-        </w:rPr>
-      </w:pPr>
-      <w:r>
-        <w:rPr>
-          <w:rFonts w:hint="eastAsia"/>
-          <w:lang w:eastAsia="ja-JP"/>
-        </w:rPr>
-        <w:t>見出し５</w:t>
-      </w:r>
-    </w:p>
-    <w:p>
-      <w:pPr>
-        <w:pStyle w:val="a0"/>
-        <w:rPr>
-          <w:lang w:eastAsia="ja-JP"/>
-        </w:rPr>
-      </w:pPr>
-    </w:p>
-    <w:p>
-      <w:pPr>
-        <w:pStyle w:val="1"/>
-        <w:rPr>
-          <w:lang w:eastAsia="ja-JP"/>
-        </w:rPr>
-      </w:pPr>
-      <w:bookmarkStart w:id="5" w:name="_Toc458446770"/>
-      <w:r>
-        <w:rPr>
-          <w:rFonts w:hint="eastAsia"/>
-          <w:lang w:eastAsia="ja-JP"/>
-        </w:rPr>
-        <w:lastRenderedPageBreak/>
-        <w:t>見出し１</w:t>
+        <w:t>見出し２</w:t>
       </w:r>
       <w:bookmarkEnd w:id="5"/>
     </w:p>
@@ -1010,7 +1022,7 @@
           <w:lang w:eastAsia="ja-JP"/>
         </w:rPr>
       </w:pPr>
-      <w:bookmarkStart w:id="6" w:name="_Toc458446771"/>
+      <w:bookmarkStart w:id="6" w:name="_Toc458446772"/>
       <w:r>
         <w:rPr>
           <w:rFonts w:hint="eastAsia"/>
@@ -1022,40 +1034,23 @@
     </w:p>
     <w:p>
       <w:pPr>
-        <w:pStyle w:val="2"/>
+        <w:pStyle w:val="3"/>
         <w:rPr>
           <w:lang w:eastAsia="ja-JP"/>
         </w:rPr>
       </w:pPr>
-      <w:bookmarkStart w:id="7" w:name="_Toc458446772"/>
+      <w:bookmarkStart w:id="7" w:name="_Toc458446773"/>
       <w:r>
         <w:rPr>
           <w:rFonts w:hint="eastAsia"/>
           <w:lang w:eastAsia="ja-JP"/>
         </w:rPr>
-        <w:t>見出し２</w:t>
+        <w:t>見出し３</w:t>
       </w:r>
       <w:bookmarkEnd w:id="7"/>
     </w:p>
     <w:p>
       <w:pPr>
-        <w:pStyle w:val="3"/>
-        <w:rPr>
-          <w:lang w:eastAsia="ja-JP"/>
-        </w:rPr>
-      </w:pPr>
-      <w:bookmarkStart w:id="8" w:name="_Toc458446773"/>
-      <w:r>
-        <w:rPr>
-          <w:rFonts w:hint="eastAsia"/>
-          <w:lang w:eastAsia="ja-JP"/>
-        </w:rPr>
-        <w:t>見出し３</w:t>
-      </w:r>
-      <w:bookmarkEnd w:id="8"/>
-    </w:p>
-    <w:p>
-      <w:pPr>
         <w:pStyle w:val="4"/>
         <w:rPr>
           <w:lang w:eastAsia="ja-JP"/>
@@ -1101,7 +1096,12 @@
       </w:pPr>
     </w:p>
     <w:sectPr>
-      <w:footerReference w:type="default" r:id="rId9"/>
+      <w:headerReference w:type="even" r:id="rId9"/>
+      <w:headerReference w:type="default" r:id="rId10"/>
+      <w:footerReference w:type="even" r:id="rId11"/>
+      <w:footerReference w:type="default" r:id="rId12"/>
+      <w:headerReference w:type="first" r:id="rId13"/>
+      <w:footerReference w:type="first" r:id="rId14"/>
       <w:pgSz w:w="16838" w:h="11906" w:orient="landscape"/>
       <w:pgMar w:top="1701" w:right="1985" w:bottom="1701" w:left="1701" w:header="851" w:footer="992" w:gutter="0"/>
       <w:cols w:space="425"/>
@@ -1137,6 +1137,16 @@
 </file>
 
 <file path=word/footer1.xml><?xml version="1.0" encoding="utf-8"?>
+<w:ftr xmlns:wpc="http://schemas.microsoft.com/office/word/2010/wordprocessingCanvas" xmlns:mc="http://schemas.openxmlformats.org/markup-compatibility/2006" xmlns:o="urn:schemas-microsoft-com:office:office" xmlns:r="http://schemas.openxmlformats.org/officeDocument/2006/relationships" xmlns:m="http://schemas.openxmlformats.org/officeDocument/2006/math" xmlns:v="urn:schemas-microsoft-com:vml" xmlns:wp14="http://schemas.microsoft.com/office/word/2010/wordprocessingDrawing" xmlns:wp="http://schemas.openxmlformats.org/drawingml/2006/wordprocessingDrawing" xmlns:w10="urn:schemas-microsoft-com:office:word" xmlns:w="http://schemas.openxmlformats.org/wordprocessingml/2006/main" xmlns:w14="http://schemas.microsoft.com/office/word/2010/wordml" xmlns:wpg="http://schemas.microsoft.com/office/word/2010/wordprocessingGroup" xmlns:wpi="http://schemas.microsoft.com/office/word/2010/wordprocessingInk" xmlns:wne="http://schemas.microsoft.com/office/word/2006/wordml" xmlns:wps="http://schemas.microsoft.com/office/word/2010/wordprocessingShape" mc:Ignorable="w14 wp14">
+  <w:p>
+    <w:pPr>
+      <w:pStyle w:val="af1"/>
+    </w:pPr>
+  </w:p>
+</w:ftr>
+</file>
+
+<file path=word/footer2.xml><?xml version="1.0" encoding="utf-8"?>
 <w:ftr xmlns:wpc="http://schemas.microsoft.com/office/word/2010/wordprocessingCanvas" xmlns:mc="http://schemas.openxmlformats.org/markup-compatibility/2006" xmlns:o="urn:schemas-microsoft-com:office:office" xmlns:r="http://schemas.openxmlformats.org/officeDocument/2006/relationships" xmlns:m="http://schemas.openxmlformats.org/officeDocument/2006/math" xmlns:v="urn:schemas-microsoft-com:vml" xmlns:wp14="http://schemas.microsoft.com/office/word/2010/wordprocessingDrawing" xmlns:wp="http://schemas.openxmlformats.org/drawingml/2006/wordprocessingDrawing" xmlns:w10="urn:schemas-microsoft-com:office:word" xmlns:w="http://schemas.openxmlformats.org/wordprocessingml/2006/main" xmlns:w14="http://schemas.microsoft.com/office/word/2010/wordml" xmlns:wpg="http://schemas.microsoft.com/office/word/2010/wordprocessingGroup" xmlns:wpi="http://schemas.microsoft.com/office/word/2010/wordprocessingInk" xmlns:wne="http://schemas.microsoft.com/office/word/2006/wordml" xmlns:wps="http://schemas.microsoft.com/office/word/2010/wordprocessingShape" mc:Ignorable="w14 wp14">
   <w:sdt>
     <w:sdtPr>
@@ -1158,6 +1168,8 @@
         </w:sdtPr>
         <w:sdtEndPr/>
         <w:sdtContent>
+          <w:bookmarkStart w:id="8" w:name="_GoBack" w:displacedByCustomXml="prev"/>
+          <w:bookmarkEnd w:id="8" w:displacedByCustomXml="prev"/>
           <w:p>
             <w:pPr>
               <w:pStyle w:val="af1"/>
@@ -1273,7 +1285,18 @@
                                       <w:szCs w:val="20"/>
                                       <w:lang w:eastAsia="ja-JP"/>
                                     </w:rPr>
-                                    <w:t>-2016</w:t>
+                                    <w:t>-201</w:t>
+                                  </w:r>
+                                  <w:r>
+                                    <w:rPr>
+                                      <w:rFonts w:eastAsia="ＭＳ Ｐゴシック" w:cs="ＭＳ Ｐゴシック" w:hint="eastAsia"/>
+                                      <w:bCs/>
+                                      <w:i/>
+                                      <w:sz w:val="20"/>
+                                      <w:szCs w:val="20"/>
+                                      <w:lang w:eastAsia="ja-JP"/>
+                                    </w:rPr>
+                                    <w:t>7</w:t>
                                   </w:r>
                                   <w:r>
                                     <w:rPr>
@@ -1366,7 +1389,18 @@
                                 <w:szCs w:val="20"/>
                                 <w:lang w:eastAsia="ja-JP"/>
                               </w:rPr>
-                              <w:t>-2016</w:t>
+                              <w:t>-201</w:t>
+                            </w:r>
+                            <w:r>
+                              <w:rPr>
+                                <w:rFonts w:eastAsia="ＭＳ Ｐゴシック" w:cs="ＭＳ Ｐゴシック" w:hint="eastAsia"/>
+                                <w:bCs/>
+                                <w:i/>
+                                <w:sz w:val="20"/>
+                                <w:szCs w:val="20"/>
+                                <w:lang w:eastAsia="ja-JP"/>
+                              </w:rPr>
+                              <w:t>7</w:t>
                             </w:r>
                             <w:r>
                               <w:rPr>
@@ -1477,6 +1511,16 @@
 </w:ftr>
 </file>
 
+<file path=word/footer3.xml><?xml version="1.0" encoding="utf-8"?>
+<w:ftr xmlns:wpc="http://schemas.microsoft.com/office/word/2010/wordprocessingCanvas" xmlns:mc="http://schemas.openxmlformats.org/markup-compatibility/2006" xmlns:o="urn:schemas-microsoft-com:office:office" xmlns:r="http://schemas.openxmlformats.org/officeDocument/2006/relationships" xmlns:m="http://schemas.openxmlformats.org/officeDocument/2006/math" xmlns:v="urn:schemas-microsoft-com:vml" xmlns:wp14="http://schemas.microsoft.com/office/word/2010/wordprocessingDrawing" xmlns:wp="http://schemas.openxmlformats.org/drawingml/2006/wordprocessingDrawing" xmlns:w10="urn:schemas-microsoft-com:office:word" xmlns:w="http://schemas.openxmlformats.org/wordprocessingml/2006/main" xmlns:w14="http://schemas.microsoft.com/office/word/2010/wordml" xmlns:wpg="http://schemas.microsoft.com/office/word/2010/wordprocessingGroup" xmlns:wpi="http://schemas.microsoft.com/office/word/2010/wordprocessingInk" xmlns:wne="http://schemas.microsoft.com/office/word/2006/wordml" xmlns:wps="http://schemas.microsoft.com/office/word/2010/wordprocessingShape" mc:Ignorable="w14 wp14">
+  <w:p>
+    <w:pPr>
+      <w:pStyle w:val="af1"/>
+    </w:pPr>
+  </w:p>
+</w:ftr>
+</file>
+
 <file path=word/footnotes.xml><?xml version="1.0" encoding="utf-8"?>
 <w:footnotes xmlns:wpc="http://schemas.microsoft.com/office/word/2010/wordprocessingCanvas" xmlns:mc="http://schemas.openxmlformats.org/markup-compatibility/2006" xmlns:o="urn:schemas-microsoft-com:office:office" xmlns:r="http://schemas.openxmlformats.org/officeDocument/2006/relationships" xmlns:m="http://schemas.openxmlformats.org/officeDocument/2006/math" xmlns:v="urn:schemas-microsoft-com:vml" xmlns:wp14="http://schemas.microsoft.com/office/word/2010/wordprocessingDrawing" xmlns:wp="http://schemas.openxmlformats.org/drawingml/2006/wordprocessingDrawing" xmlns:w10="urn:schemas-microsoft-com:office:word" xmlns:w="http://schemas.openxmlformats.org/wordprocessingml/2006/main" xmlns:w14="http://schemas.microsoft.com/office/word/2010/wordml" xmlns:wpg="http://schemas.microsoft.com/office/word/2010/wordprocessingGroup" xmlns:wpi="http://schemas.microsoft.com/office/word/2010/wordprocessingInk" xmlns:wne="http://schemas.microsoft.com/office/word/2006/wordml" xmlns:wps="http://schemas.microsoft.com/office/word/2010/wordprocessingShape" mc:Ignorable="w14 wp14">
   <w:footnote w:type="separator" w:id="-1">
@@ -1494,6 +1538,36 @@
     </w:p>
   </w:footnote>
 </w:footnotes>
+</file>
+
+<file path=word/header1.xml><?xml version="1.0" encoding="utf-8"?>
+<w:hdr xmlns:wpc="http://schemas.microsoft.com/office/word/2010/wordprocessingCanvas" xmlns:mc="http://schemas.openxmlformats.org/markup-compatibility/2006" xmlns:o="urn:schemas-microsoft-com:office:office" xmlns:r="http://schemas.openxmlformats.org/officeDocument/2006/relationships" xmlns:m="http://schemas.openxmlformats.org/officeDocument/2006/math" xmlns:v="urn:schemas-microsoft-com:vml" xmlns:wp14="http://schemas.microsoft.com/office/word/2010/wordprocessingDrawing" xmlns:wp="http://schemas.openxmlformats.org/drawingml/2006/wordprocessingDrawing" xmlns:w10="urn:schemas-microsoft-com:office:word" xmlns:w="http://schemas.openxmlformats.org/wordprocessingml/2006/main" xmlns:w14="http://schemas.microsoft.com/office/word/2010/wordml" xmlns:wpg="http://schemas.microsoft.com/office/word/2010/wordprocessingGroup" xmlns:wpi="http://schemas.microsoft.com/office/word/2010/wordprocessingInk" xmlns:wne="http://schemas.microsoft.com/office/word/2006/wordml" xmlns:wps="http://schemas.microsoft.com/office/word/2010/wordprocessingShape" mc:Ignorable="w14 wp14">
+  <w:p>
+    <w:pPr>
+      <w:pStyle w:val="af"/>
+    </w:pPr>
+  </w:p>
+</w:hdr>
+</file>
+
+<file path=word/header2.xml><?xml version="1.0" encoding="utf-8"?>
+<w:hdr xmlns:wpc="http://schemas.microsoft.com/office/word/2010/wordprocessingCanvas" xmlns:mc="http://schemas.openxmlformats.org/markup-compatibility/2006" xmlns:o="urn:schemas-microsoft-com:office:office" xmlns:r="http://schemas.openxmlformats.org/officeDocument/2006/relationships" xmlns:m="http://schemas.openxmlformats.org/officeDocument/2006/math" xmlns:v="urn:schemas-microsoft-com:vml" xmlns:wp14="http://schemas.microsoft.com/office/word/2010/wordprocessingDrawing" xmlns:wp="http://schemas.openxmlformats.org/drawingml/2006/wordprocessingDrawing" xmlns:w10="urn:schemas-microsoft-com:office:word" xmlns:w="http://schemas.openxmlformats.org/wordprocessingml/2006/main" xmlns:w14="http://schemas.microsoft.com/office/word/2010/wordml" xmlns:wpg="http://schemas.microsoft.com/office/word/2010/wordprocessingGroup" xmlns:wpi="http://schemas.microsoft.com/office/word/2010/wordprocessingInk" xmlns:wne="http://schemas.microsoft.com/office/word/2006/wordml" xmlns:wps="http://schemas.microsoft.com/office/word/2010/wordprocessingShape" mc:Ignorable="w14 wp14">
+  <w:p>
+    <w:pPr>
+      <w:pStyle w:val="af"/>
+    </w:pPr>
+  </w:p>
+</w:hdr>
+</file>
+
+<file path=word/header3.xml><?xml version="1.0" encoding="utf-8"?>
+<w:hdr xmlns:wpc="http://schemas.microsoft.com/office/word/2010/wordprocessingCanvas" xmlns:mc="http://schemas.openxmlformats.org/markup-compatibility/2006" xmlns:o="urn:schemas-microsoft-com:office:office" xmlns:r="http://schemas.openxmlformats.org/officeDocument/2006/relationships" xmlns:m="http://schemas.openxmlformats.org/officeDocument/2006/math" xmlns:v="urn:schemas-microsoft-com:vml" xmlns:wp14="http://schemas.microsoft.com/office/word/2010/wordprocessingDrawing" xmlns:wp="http://schemas.openxmlformats.org/drawingml/2006/wordprocessingDrawing" xmlns:w10="urn:schemas-microsoft-com:office:word" xmlns:w="http://schemas.openxmlformats.org/wordprocessingml/2006/main" xmlns:w14="http://schemas.microsoft.com/office/word/2010/wordml" xmlns:wpg="http://schemas.microsoft.com/office/word/2010/wordprocessingGroup" xmlns:wpi="http://schemas.microsoft.com/office/word/2010/wordprocessingInk" xmlns:wne="http://schemas.microsoft.com/office/word/2006/wordml" xmlns:wps="http://schemas.microsoft.com/office/word/2010/wordprocessingShape" mc:Ignorable="w14 wp14">
+  <w:p>
+    <w:pPr>
+      <w:pStyle w:val="af"/>
+    </w:pPr>
+  </w:p>
+</w:hdr>
 </file>
 
 <file path=word/numbering.xml><?xml version="1.0" encoding="utf-8"?>
@@ -3446,7 +3520,7 @@
 </file>
 
 <file path=customXml/itemProps1.xml><?xml version="1.0" encoding="utf-8"?>
-<ds:datastoreItem xmlns:ds="http://schemas.openxmlformats.org/officeDocument/2006/customXml" ds:itemID="{C01675DA-E0F4-4F3E-8C2A-F323BB01B88E}">
+<ds:datastoreItem xmlns:ds="http://schemas.openxmlformats.org/officeDocument/2006/customXml" ds:itemID="{3CABCC44-3D07-4681-8205-5C5A241FB973}">
   <ds:schemaRefs>
     <ds:schemaRef ds:uri="http://schemas.openxmlformats.org/officeDocument/2006/bibliography"/>
   </ds:schemaRefs>

</xml_diff>